<commit_message>
alterações em 2 arquivos
</commit_message>
<xml_diff>
--- a/REVIEW S3 - TEST 2 + explanation.docx
+++ b/REVIEW S3 - TEST 2 + explanation.docx
@@ -7,7 +7,7 @@
         <w:spacing w:after="200" w:line="276" w:lineRule="auto"/>
         <w:jc w:val="center"/>
         <w:rPr>
-          <w:rFonts w:eastAsia="Arial" w:cstheme="minorHAnsi"/>
+          <w:rFonts w:ascii="Cambria" w:eastAsia="Arial" w:hAnsi="Cambria" w:cstheme="minorHAnsi"/>
           <w:b/>
           <w:sz w:val="28"/>
           <w:szCs w:val="28"/>
@@ -15,9 +15,10 @@
           <w:lang w:val="en-US"/>
         </w:rPr>
       </w:pPr>
-      <w:r>
-        <w:rPr>
-          <w:rFonts w:eastAsia="Arial" w:cstheme="minorHAnsi"/>
+      <w:bookmarkStart w:id="0" w:name="_GoBack"/>
+      <w:r>
+        <w:rPr>
+          <w:rFonts w:ascii="Cambria" w:eastAsia="Arial" w:hAnsi="Cambria" w:cstheme="minorHAnsi"/>
           <w:b/>
           <w:sz w:val="28"/>
           <w:szCs w:val="28"/>
@@ -28,7 +29,7 @@
       </w:r>
       <w:r>
         <w:rPr>
-          <w:rFonts w:eastAsia="Arial" w:cstheme="minorHAnsi"/>
+          <w:rFonts w:ascii="Cambria" w:eastAsia="Arial" w:hAnsi="Cambria" w:cstheme="minorHAnsi"/>
           <w:b/>
           <w:sz w:val="28"/>
           <w:szCs w:val="28"/>
@@ -38,6 +39,7 @@
         <w:t>REVIEW – SEMESTER 3 TEST 2</w:t>
       </w:r>
     </w:p>
+    <w:bookmarkEnd w:id="0"/>
     <w:p>
       <w:pPr>
         <w:spacing w:after="200" w:line="276" w:lineRule="auto"/>
@@ -5989,9 +5991,65 @@
           <w:szCs w:val="24"/>
           <w:lang w:val="en-US"/>
         </w:rPr>
-        <w:t xml:space="preserve">You ought </w:t>
-      </w:r>
-      <w:r>
+        <w:t>You ought to practice your English</w:t>
+      </w:r>
+    </w:p>
+    <w:p>
+      <w:pPr>
+        <w:spacing w:line="360" w:lineRule="auto"/>
+        <w:jc w:val="both"/>
+        <w:rPr>
+          <w:rFonts w:eastAsia="Arial" w:cstheme="minorHAnsi"/>
+          <w:sz w:val="28"/>
+          <w:szCs w:val="28"/>
+          <w:lang w:val="en-US"/>
+        </w:rPr>
+      </w:pPr>
+      <w:r>
+        <w:rPr>
+          <w:rFonts w:eastAsia="Arial" w:cstheme="minorHAnsi"/>
+          <w:sz w:val="28"/>
+          <w:szCs w:val="28"/>
+          <w:lang w:val="en-US"/>
+        </w:rPr>
+        <w:t xml:space="preserve">c) He </w:t>
+      </w:r>
+      <w:r>
+        <w:rPr>
+          <w:rFonts w:eastAsia="Arial" w:cstheme="minorHAnsi"/>
+          <w:b/>
+          <w:i/>
+          <w:sz w:val="28"/>
+          <w:szCs w:val="28"/>
+          <w:u w:val="single"/>
+          <w:lang w:val="en-US"/>
+        </w:rPr>
+        <w:t>shoulds</w:t>
+      </w:r>
+      <w:r>
+        <w:rPr>
+          <w:rFonts w:eastAsia="Arial" w:cstheme="minorHAnsi"/>
+          <w:sz w:val="28"/>
+          <w:szCs w:val="28"/>
+          <w:lang w:val="en-US"/>
+        </w:rPr>
+        <w:t xml:space="preserve"> </w:t>
+      </w:r>
+      <w:r>
+        <w:rPr>
+          <w:rFonts w:eastAsia="Arial" w:cstheme="minorHAnsi"/>
+          <w:sz w:val="28"/>
+          <w:szCs w:val="28"/>
+          <w:lang w:val="en-US"/>
+        </w:rPr>
+        <w:t xml:space="preserve">always tell the truth. </w:t>
+      </w:r>
+    </w:p>
+    <w:p>
+      <w:pPr>
+        <w:spacing w:after="200" w:line="276" w:lineRule="auto"/>
+        <w:ind w:left="426"/>
+        <w:jc w:val="both"/>
         <w:rPr>
           <w:rFonts w:ascii="Candara Light" w:eastAsia="Arial" w:hAnsi="Candara Light" w:cstheme="minorHAnsi"/>
           <w:b/>
@@ -5999,8 +6057,7 @@
           <w:szCs w:val="24"/>
           <w:lang w:val="en-US"/>
         </w:rPr>
-        <w:t xml:space="preserve">to </w:t>
-      </w:r>
+      </w:pPr>
       <w:r>
         <w:rPr>
           <w:rFonts w:ascii="Candara Light" w:eastAsia="Arial" w:hAnsi="Candara Light" w:cstheme="minorHAnsi"/>
@@ -6009,65 +6066,9 @@
           <w:szCs w:val="24"/>
           <w:lang w:val="en-US"/>
         </w:rPr>
-        <w:t>practice your English</w:t>
-      </w:r>
-    </w:p>
-    <w:p>
-      <w:pPr>
-        <w:spacing w:line="360" w:lineRule="auto"/>
-        <w:jc w:val="both"/>
-        <w:rPr>
-          <w:rFonts w:eastAsia="Arial" w:cstheme="minorHAnsi"/>
-          <w:sz w:val="28"/>
-          <w:szCs w:val="28"/>
-          <w:lang w:val="en-US"/>
-        </w:rPr>
-      </w:pPr>
-      <w:r>
-        <w:rPr>
-          <w:rFonts w:eastAsia="Arial" w:cstheme="minorHAnsi"/>
-          <w:sz w:val="28"/>
-          <w:szCs w:val="28"/>
-          <w:lang w:val="en-US"/>
-        </w:rPr>
-        <w:t xml:space="preserve">c) He </w:t>
-      </w:r>
-      <w:r>
-        <w:rPr>
-          <w:rFonts w:eastAsia="Arial" w:cstheme="minorHAnsi"/>
-          <w:b/>
-          <w:i/>
-          <w:sz w:val="28"/>
-          <w:szCs w:val="28"/>
-          <w:u w:val="single"/>
-          <w:lang w:val="en-US"/>
-        </w:rPr>
-        <w:t>shoulds</w:t>
-      </w:r>
-      <w:r>
-        <w:rPr>
-          <w:rFonts w:eastAsia="Arial" w:cstheme="minorHAnsi"/>
-          <w:sz w:val="28"/>
-          <w:szCs w:val="28"/>
-          <w:lang w:val="en-US"/>
-        </w:rPr>
-        <w:t xml:space="preserve"> </w:t>
-      </w:r>
-      <w:r>
-        <w:rPr>
-          <w:rFonts w:eastAsia="Arial" w:cstheme="minorHAnsi"/>
-          <w:sz w:val="28"/>
-          <w:szCs w:val="28"/>
-          <w:lang w:val="en-US"/>
-        </w:rPr>
-        <w:t xml:space="preserve">always tell the truth. </w:t>
-      </w:r>
-    </w:p>
-    <w:p>
-      <w:pPr>
-        <w:spacing w:after="200" w:line="276" w:lineRule="auto"/>
-        <w:ind w:left="426"/>
-        <w:jc w:val="both"/>
+        <w:t xml:space="preserve">He </w:t>
+      </w:r>
+      <w:r>
         <w:rPr>
           <w:rFonts w:ascii="Candara Light" w:eastAsia="Arial" w:hAnsi="Candara Light" w:cstheme="minorHAnsi"/>
           <w:b/>
@@ -6075,7 +6076,8 @@
           <w:szCs w:val="24"/>
           <w:lang w:val="en-US"/>
         </w:rPr>
-      </w:pPr>
+        <w:t>should</w:t>
+      </w:r>
       <w:r>
         <w:rPr>
           <w:rFonts w:ascii="Candara Light" w:eastAsia="Arial" w:hAnsi="Candara Light" w:cstheme="minorHAnsi"/>
@@ -6084,9 +6086,74 @@
           <w:szCs w:val="24"/>
           <w:lang w:val="en-US"/>
         </w:rPr>
-        <w:t xml:space="preserve">He </w:t>
-      </w:r>
-      <w:r>
+        <w:t xml:space="preserve"> always tell the truth.</w:t>
+      </w:r>
+    </w:p>
+    <w:p>
+      <w:pPr>
+        <w:spacing w:line="360" w:lineRule="auto"/>
+        <w:jc w:val="both"/>
+        <w:rPr>
+          <w:rFonts w:eastAsia="Arial" w:cstheme="minorHAnsi"/>
+          <w:sz w:val="28"/>
+          <w:szCs w:val="28"/>
+          <w:lang w:val="en-US"/>
+        </w:rPr>
+      </w:pPr>
+      <w:r>
+        <w:rPr>
+          <w:rFonts w:eastAsia="Arial" w:cstheme="minorHAnsi"/>
+          <w:sz w:val="28"/>
+          <w:szCs w:val="28"/>
+          <w:lang w:val="en-US"/>
+        </w:rPr>
+        <w:t>d) Should An</w:t>
+      </w:r>
+      <w:r>
+        <w:rPr>
+          <w:rFonts w:eastAsia="Arial" w:cstheme="minorHAnsi"/>
+          <w:sz w:val="28"/>
+          <w:szCs w:val="28"/>
+          <w:lang w:val="en-US"/>
+        </w:rPr>
+        <w:t xml:space="preserve">a </w:t>
+      </w:r>
+      <w:r>
+        <w:rPr>
+          <w:rFonts w:eastAsia="Arial" w:cstheme="minorHAnsi"/>
+          <w:b/>
+          <w:i/>
+          <w:sz w:val="28"/>
+          <w:szCs w:val="28"/>
+          <w:u w:val="single"/>
+          <w:lang w:val="en-US"/>
+        </w:rPr>
+        <w:t>takes</w:t>
+      </w:r>
+      <w:r>
+        <w:rPr>
+          <w:rFonts w:eastAsia="Arial" w:cstheme="minorHAnsi"/>
+          <w:sz w:val="28"/>
+          <w:szCs w:val="28"/>
+          <w:lang w:val="en-US"/>
+        </w:rPr>
+        <w:t xml:space="preserve"> </w:t>
+      </w:r>
+      <w:r>
+        <w:rPr>
+          <w:rFonts w:eastAsia="Arial" w:cstheme="minorHAnsi"/>
+          <w:sz w:val="28"/>
+          <w:szCs w:val="28"/>
+          <w:lang w:val="en-US"/>
+        </w:rPr>
+        <w:t>a language course?</w:t>
+      </w:r>
+    </w:p>
+    <w:p>
+      <w:pPr>
+        <w:spacing w:after="200" w:line="276" w:lineRule="auto"/>
+        <w:ind w:left="426"/>
+        <w:jc w:val="both"/>
         <w:rPr>
           <w:rFonts w:ascii="Candara Light" w:eastAsia="Arial" w:hAnsi="Candara Light" w:cstheme="minorHAnsi"/>
           <w:b/>
@@ -6094,8 +6161,7 @@
           <w:szCs w:val="24"/>
           <w:lang w:val="en-US"/>
         </w:rPr>
-        <w:t>should</w:t>
-      </w:r>
+      </w:pPr>
       <w:r>
         <w:rPr>
           <w:rFonts w:ascii="Candara Light" w:eastAsia="Arial" w:hAnsi="Candara Light" w:cstheme="minorHAnsi"/>
@@ -6104,111 +6170,7 @@
           <w:szCs w:val="24"/>
           <w:lang w:val="en-US"/>
         </w:rPr>
-        <w:t xml:space="preserve"> always tell the truth.</w:t>
-      </w:r>
-    </w:p>
-    <w:p>
-      <w:pPr>
-        <w:spacing w:line="360" w:lineRule="auto"/>
-        <w:jc w:val="both"/>
-        <w:rPr>
-          <w:rFonts w:eastAsia="Arial" w:cstheme="minorHAnsi"/>
-          <w:sz w:val="28"/>
-          <w:szCs w:val="28"/>
-          <w:lang w:val="en-US"/>
-        </w:rPr>
-      </w:pPr>
-      <w:r>
-        <w:rPr>
-          <w:rFonts w:eastAsia="Arial" w:cstheme="minorHAnsi"/>
-          <w:sz w:val="28"/>
-          <w:szCs w:val="28"/>
-          <w:lang w:val="en-US"/>
-        </w:rPr>
-        <w:t>d) Should An</w:t>
-      </w:r>
-      <w:r>
-        <w:rPr>
-          <w:rFonts w:eastAsia="Arial" w:cstheme="minorHAnsi"/>
-          <w:sz w:val="28"/>
-          <w:szCs w:val="28"/>
-          <w:lang w:val="en-US"/>
-        </w:rPr>
-        <w:t xml:space="preserve">a </w:t>
-      </w:r>
-      <w:r>
-        <w:rPr>
-          <w:rFonts w:eastAsia="Arial" w:cstheme="minorHAnsi"/>
-          <w:b/>
-          <w:i/>
-          <w:sz w:val="28"/>
-          <w:szCs w:val="28"/>
-          <w:u w:val="single"/>
-          <w:lang w:val="en-US"/>
-        </w:rPr>
-        <w:t>takes</w:t>
-      </w:r>
-      <w:r>
-        <w:rPr>
-          <w:rFonts w:eastAsia="Arial" w:cstheme="minorHAnsi"/>
-          <w:sz w:val="28"/>
-          <w:szCs w:val="28"/>
-          <w:lang w:val="en-US"/>
-        </w:rPr>
-        <w:t xml:space="preserve"> </w:t>
-      </w:r>
-      <w:r>
-        <w:rPr>
-          <w:rFonts w:eastAsia="Arial" w:cstheme="minorHAnsi"/>
-          <w:sz w:val="28"/>
-          <w:szCs w:val="28"/>
-          <w:lang w:val="en-US"/>
-        </w:rPr>
-        <w:t>a language course?</w:t>
-      </w:r>
-    </w:p>
-    <w:p>
-      <w:pPr>
-        <w:spacing w:after="200" w:line="276" w:lineRule="auto"/>
-        <w:ind w:left="426"/>
-        <w:jc w:val="both"/>
-        <w:rPr>
-          <w:rFonts w:ascii="Candara Light" w:eastAsia="Arial" w:hAnsi="Candara Light" w:cstheme="minorHAnsi"/>
-          <w:b/>
-          <w:sz w:val="24"/>
-          <w:szCs w:val="24"/>
-          <w:lang w:val="en-US"/>
-        </w:rPr>
-      </w:pPr>
-      <w:r>
-        <w:rPr>
-          <w:rFonts w:ascii="Candara Light" w:eastAsia="Arial" w:hAnsi="Candara Light" w:cstheme="minorHAnsi"/>
-          <w:b/>
-          <w:sz w:val="24"/>
-          <w:szCs w:val="24"/>
-          <w:lang w:val="en-US"/>
-        </w:rPr>
-        <w:t>Should An</w:t>
-      </w:r>
-      <w:r>
-        <w:rPr>
-          <w:rFonts w:ascii="Candara Light" w:eastAsia="Arial" w:hAnsi="Candara Light" w:cstheme="minorHAnsi"/>
-          <w:b/>
-          <w:sz w:val="24"/>
-          <w:szCs w:val="24"/>
-          <w:lang w:val="en-US"/>
-        </w:rPr>
-        <w:t>a take</w:t>
-      </w:r>
-      <w:r>
-        <w:rPr>
-          <w:rFonts w:ascii="Candara Light" w:eastAsia="Arial" w:hAnsi="Candara Light" w:cstheme="minorHAnsi"/>
-          <w:b/>
-          <w:sz w:val="24"/>
-          <w:szCs w:val="24"/>
-          <w:lang w:val="en-US"/>
-        </w:rPr>
-        <w:t xml:space="preserve"> a language course?</w:t>
+        <w:t>Should Ana take a language course?</w:t>
       </w:r>
     </w:p>
     <w:p>
@@ -8019,8 +7981,6 @@
           <w:lang w:val="en-US"/>
         </w:rPr>
       </w:pPr>
-      <w:bookmarkStart w:id="0" w:name="_GoBack"/>
-      <w:bookmarkEnd w:id="0"/>
     </w:p>
     <w:p>
       <w:pPr>
@@ -9763,7 +9723,7 @@
   <a:extraClrSchemeLst/>
   <a:extLst>
     <a:ext uri="{05A4C25C-085E-4340-85A3-A5531E510DB2}">
-      <thm15:themeFamily xmlns="" xmlns:thm15="http://schemas.microsoft.com/office/thememl/2012/main" name="Office Theme" id="{62F939B6-93AF-4DB8-9C6B-D6C7DFDC589F}" vid="{4A3C46E8-61CC-4603-A589-7422A47A8E4A}"/>
+      <thm15:themeFamily xmlns:thm15="http://schemas.microsoft.com/office/thememl/2012/main" xmlns="" name="Office Theme" id="{62F939B6-93AF-4DB8-9C6B-D6C7DFDC589F}" vid="{4A3C46E8-61CC-4603-A589-7422A47A8E4A}"/>
     </a:ext>
   </a:extLst>
 </a:theme>

</xml_diff>

<commit_message>
adicionando em nova branch
</commit_message>
<xml_diff>
--- a/REVIEW S3 - TEST 2 + explanation.docx
+++ b/REVIEW S3 - TEST 2 + explanation.docx
@@ -15,6 +15,109 @@
           <w:lang w:val="en-US"/>
         </w:rPr>
       </w:pPr>
+      <w:r>
+        <w:rPr>
+          <w:rFonts w:eastAsia="Arial" w:cstheme="minorHAnsi"/>
+          <w:b/>
+          <w:sz w:val="28"/>
+          <w:szCs w:val="28"/>
+          <w:u w:val="single"/>
+          <w:lang w:val="en-US"/>
+        </w:rPr>
+        <w:t xml:space="preserve">PROVA - </w:t>
+      </w:r>
+      <w:r>
+        <w:rPr>
+          <w:rFonts w:eastAsia="Arial" w:cstheme="minorHAnsi"/>
+          <w:b/>
+          <w:sz w:val="28"/>
+          <w:szCs w:val="28"/>
+          <w:u w:val="single"/>
+          <w:lang w:val="en-US"/>
+        </w:rPr>
+        <w:t>REVIEW – SEMESTER 3 TEST 2</w:t>
+      </w:r>
+    </w:p>
+    <w:p>
+      <w:pPr>
+        <w:spacing w:after="200" w:line="276" w:lineRule="auto"/>
+        <w:jc w:val="both"/>
+        <w:rPr>
+          <w:rFonts w:eastAsia="Arial" w:cstheme="minorHAnsi"/>
+          <w:b/>
+          <w:sz w:val="28"/>
+          <w:szCs w:val="28"/>
+          <w:lang w:val="en-US"/>
+        </w:rPr>
+      </w:pPr>
+      <w:r>
+        <w:rPr>
+          <w:rFonts w:eastAsia="Arial" w:cstheme="minorHAnsi"/>
+          <w:b/>
+          <w:sz w:val="28"/>
+          <w:szCs w:val="28"/>
+          <w:lang w:val="en-US"/>
+        </w:rPr>
+        <w:t xml:space="preserve">PRESENT PERFECT formed by </w:t>
+      </w:r>
+      <w:r>
+        <w:rPr>
+          <w:rFonts w:eastAsia="Arial" w:cstheme="minorHAnsi"/>
+          <w:b/>
+          <w:sz w:val="28"/>
+          <w:szCs w:val="28"/>
+          <w:lang w:val="en-US"/>
+        </w:rPr>
+        <w:t>(</w:t>
+      </w:r>
+      <w:r>
+        <w:rPr>
+          <w:rFonts w:eastAsia="Arial" w:cstheme="minorHAnsi"/>
+          <w:b/>
+          <w:sz w:val="28"/>
+          <w:szCs w:val="28"/>
+          <w:lang w:val="en-US"/>
+        </w:rPr>
+        <w:t>subject + have \ has + past participle</w:t>
+      </w:r>
+      <w:r>
+        <w:rPr>
+          <w:rFonts w:eastAsia="Arial" w:cstheme="minorHAnsi"/>
+          <w:b/>
+          <w:sz w:val="28"/>
+          <w:szCs w:val="28"/>
+          <w:lang w:val="en-US"/>
+        </w:rPr>
+        <w:t>)</w:t>
+      </w:r>
+      <w:r>
+        <w:rPr>
+          <w:rFonts w:eastAsia="Arial" w:cstheme="minorHAnsi"/>
+          <w:b/>
+          <w:sz w:val="28"/>
+          <w:szCs w:val="28"/>
+          <w:lang w:val="en-US"/>
+        </w:rPr>
+        <w:t xml:space="preserve"> </w:t>
+      </w:r>
+    </w:p>
+    <w:p>
+      <w:pPr>
+        <w:pStyle w:val="PargrafodaLista"/>
+        <w:numPr>
+          <w:ilvl w:val="0"/>
+          <w:numId w:val="6"/>
+        </w:numPr>
+        <w:spacing w:after="200" w:line="276" w:lineRule="auto"/>
+        <w:jc w:val="both"/>
+        <w:rPr>
+          <w:rFonts w:eastAsia="Arial" w:cstheme="minorHAnsi"/>
+          <w:b/>
+          <w:sz w:val="28"/>
+          <w:szCs w:val="28"/>
+          <w:lang w:val="en-US"/>
+        </w:rPr>
+      </w:pPr>
       <w:bookmarkStart w:id="0" w:name="_GoBack"/>
       <w:r>
         <w:rPr>
@@ -22,166 +125,78 @@
           <w:b/>
           <w:sz w:val="28"/>
           <w:szCs w:val="28"/>
-          <w:u w:val="single"/>
-          <w:lang w:val="en-US"/>
-        </w:rPr>
-        <w:t xml:space="preserve">PROVA - </w:t>
-      </w:r>
-      <w:r>
-        <w:rPr>
-          <w:rFonts w:eastAsia="Arial" w:cstheme="minorHAnsi"/>
-          <w:b/>
-          <w:sz w:val="28"/>
-          <w:szCs w:val="28"/>
-          <w:u w:val="single"/>
-          <w:lang w:val="en-US"/>
-        </w:rPr>
-        <w:t>REVIEW – SEMESTER 3 TEST 2</w:t>
+          <w:lang w:val="en-US"/>
+        </w:rPr>
+        <w:t>She has done</w:t>
+      </w:r>
+      <w:r>
+        <w:rPr>
+          <w:rFonts w:eastAsia="Arial" w:cstheme="minorHAnsi"/>
+          <w:b/>
+          <w:sz w:val="28"/>
+          <w:szCs w:val="28"/>
+          <w:lang w:val="en-US"/>
+        </w:rPr>
+        <w:t xml:space="preserve"> </w:t>
+      </w:r>
+    </w:p>
+    <w:p>
+      <w:pPr>
+        <w:pStyle w:val="PargrafodaLista"/>
+        <w:numPr>
+          <w:ilvl w:val="0"/>
+          <w:numId w:val="6"/>
+        </w:numPr>
+        <w:spacing w:after="200" w:line="276" w:lineRule="auto"/>
+        <w:jc w:val="both"/>
+        <w:rPr>
+          <w:rFonts w:eastAsia="Arial" w:cstheme="minorHAnsi"/>
+          <w:b/>
+          <w:sz w:val="28"/>
+          <w:szCs w:val="28"/>
+          <w:lang w:val="en-US"/>
+        </w:rPr>
+      </w:pPr>
+      <w:r>
+        <w:rPr>
+          <w:rFonts w:eastAsia="Arial" w:cstheme="minorHAnsi"/>
+          <w:b/>
+          <w:sz w:val="28"/>
+          <w:szCs w:val="28"/>
+          <w:lang w:val="en-US"/>
+        </w:rPr>
+        <w:t xml:space="preserve">I have done </w:t>
+      </w:r>
+    </w:p>
+    <w:p>
+      <w:pPr>
+        <w:pStyle w:val="PargrafodaLista"/>
+        <w:numPr>
+          <w:ilvl w:val="0"/>
+          <w:numId w:val="6"/>
+        </w:numPr>
+        <w:spacing w:after="200" w:line="276" w:lineRule="auto"/>
+        <w:jc w:val="both"/>
+        <w:rPr>
+          <w:rFonts w:eastAsia="Arial" w:cstheme="minorHAnsi"/>
+          <w:b/>
+          <w:sz w:val="28"/>
+          <w:szCs w:val="28"/>
+          <w:lang w:val="en-US"/>
+        </w:rPr>
+      </w:pPr>
+      <w:r>
+        <w:rPr>
+          <w:rFonts w:eastAsia="Arial" w:cstheme="minorHAnsi"/>
+          <w:b/>
+          <w:sz w:val="28"/>
+          <w:szCs w:val="28"/>
+          <w:lang w:val="en-US"/>
+        </w:rPr>
+        <w:t>He has done</w:t>
       </w:r>
     </w:p>
     <w:bookmarkEnd w:id="0"/>
-    <w:p>
-      <w:pPr>
-        <w:spacing w:after="200" w:line="276" w:lineRule="auto"/>
-        <w:jc w:val="both"/>
-        <w:rPr>
-          <w:rFonts w:eastAsia="Arial" w:cstheme="minorHAnsi"/>
-          <w:b/>
-          <w:sz w:val="28"/>
-          <w:szCs w:val="28"/>
-          <w:lang w:val="en-US"/>
-        </w:rPr>
-      </w:pPr>
-      <w:r>
-        <w:rPr>
-          <w:rFonts w:eastAsia="Arial" w:cstheme="minorHAnsi"/>
-          <w:b/>
-          <w:sz w:val="28"/>
-          <w:szCs w:val="28"/>
-          <w:lang w:val="en-US"/>
-        </w:rPr>
-        <w:t xml:space="preserve">PRESENT PERFECT formed by </w:t>
-      </w:r>
-      <w:r>
-        <w:rPr>
-          <w:rFonts w:eastAsia="Arial" w:cstheme="minorHAnsi"/>
-          <w:b/>
-          <w:sz w:val="28"/>
-          <w:szCs w:val="28"/>
-          <w:lang w:val="en-US"/>
-        </w:rPr>
-        <w:t>(</w:t>
-      </w:r>
-      <w:r>
-        <w:rPr>
-          <w:rFonts w:eastAsia="Arial" w:cstheme="minorHAnsi"/>
-          <w:b/>
-          <w:sz w:val="28"/>
-          <w:szCs w:val="28"/>
-          <w:lang w:val="en-US"/>
-        </w:rPr>
-        <w:t>subject + have \ has + past participle</w:t>
-      </w:r>
-      <w:r>
-        <w:rPr>
-          <w:rFonts w:eastAsia="Arial" w:cstheme="minorHAnsi"/>
-          <w:b/>
-          <w:sz w:val="28"/>
-          <w:szCs w:val="28"/>
-          <w:lang w:val="en-US"/>
-        </w:rPr>
-        <w:t>)</w:t>
-      </w:r>
-      <w:r>
-        <w:rPr>
-          <w:rFonts w:eastAsia="Arial" w:cstheme="minorHAnsi"/>
-          <w:b/>
-          <w:sz w:val="28"/>
-          <w:szCs w:val="28"/>
-          <w:lang w:val="en-US"/>
-        </w:rPr>
-        <w:t xml:space="preserve"> </w:t>
-      </w:r>
-    </w:p>
-    <w:p>
-      <w:pPr>
-        <w:spacing w:after="200" w:line="276" w:lineRule="auto"/>
-        <w:jc w:val="both"/>
-        <w:rPr>
-          <w:rFonts w:eastAsia="Arial" w:cstheme="minorHAnsi"/>
-          <w:b/>
-          <w:sz w:val="28"/>
-          <w:szCs w:val="28"/>
-          <w:lang w:val="en-US"/>
-        </w:rPr>
-      </w:pPr>
-      <w:r>
-        <w:rPr>
-          <w:rFonts w:eastAsia="Arial" w:cstheme="minorHAnsi"/>
-          <w:b/>
-          <w:sz w:val="28"/>
-          <w:szCs w:val="28"/>
-          <w:lang w:val="en-US"/>
-        </w:rPr>
-        <w:t>She has done</w:t>
-      </w:r>
-      <w:r>
-        <w:rPr>
-          <w:rFonts w:eastAsia="Arial" w:cstheme="minorHAnsi"/>
-          <w:b/>
-          <w:sz w:val="28"/>
-          <w:szCs w:val="28"/>
-          <w:lang w:val="en-US"/>
-        </w:rPr>
-        <w:t xml:space="preserve"> </w:t>
-      </w:r>
-    </w:p>
-    <w:p>
-      <w:pPr>
-        <w:spacing w:after="200" w:line="276" w:lineRule="auto"/>
-        <w:jc w:val="both"/>
-        <w:rPr>
-          <w:rFonts w:eastAsia="Arial" w:cstheme="minorHAnsi"/>
-          <w:b/>
-          <w:sz w:val="28"/>
-          <w:szCs w:val="28"/>
-          <w:lang w:val="en-US"/>
-        </w:rPr>
-      </w:pPr>
-      <w:r>
-        <w:rPr>
-          <w:rFonts w:eastAsia="Arial" w:cstheme="minorHAnsi"/>
-          <w:b/>
-          <w:sz w:val="28"/>
-          <w:szCs w:val="28"/>
-          <w:lang w:val="en-US"/>
-        </w:rPr>
-        <w:t xml:space="preserve">I have done </w:t>
-      </w:r>
-    </w:p>
-    <w:p>
-      <w:pPr>
-        <w:spacing w:after="200" w:line="276" w:lineRule="auto"/>
-        <w:jc w:val="both"/>
-        <w:rPr>
-          <w:rFonts w:eastAsia="Arial" w:cstheme="minorHAnsi"/>
-          <w:b/>
-          <w:sz w:val="28"/>
-          <w:szCs w:val="28"/>
-          <w:lang w:val="en-US"/>
-        </w:rPr>
-      </w:pPr>
-      <w:r>
-        <w:rPr>
-          <w:rFonts w:eastAsia="Arial" w:cstheme="minorHAnsi"/>
-          <w:b/>
-          <w:sz w:val="28"/>
-          <w:szCs w:val="28"/>
-          <w:lang w:val="en-US"/>
-        </w:rPr>
-        <w:t>He has done</w:t>
-      </w:r>
-    </w:p>
     <w:p>
       <w:pPr>
         <w:spacing w:after="200" w:line="276" w:lineRule="auto"/>
@@ -9026,6 +9041,119 @@
       <w:lvlJc w:val="left"/>
     </w:lvl>
   </w:abstractNum>
+  <w:abstractNum w:abstractNumId="5">
+    <w:nsid w:val="7910386C"/>
+    <w:multiLevelType w:val="hybridMultilevel"/>
+    <w:tmpl w:val="77AEEC36"/>
+    <w:lvl w:ilvl="0" w:tplc="04160001">
+      <w:start w:val="1"/>
+      <w:numFmt w:val="bullet"/>
+      <w:lvlText w:val=""/>
+      <w:lvlJc w:val="left"/>
+      <w:pPr>
+        <w:ind w:left="720" w:hanging="360"/>
+      </w:pPr>
+      <w:rPr>
+        <w:rFonts w:ascii="Symbol" w:hAnsi="Symbol" w:hint="default"/>
+      </w:rPr>
+    </w:lvl>
+    <w:lvl w:ilvl="1" w:tplc="04160003" w:tentative="1">
+      <w:start w:val="1"/>
+      <w:numFmt w:val="bullet"/>
+      <w:lvlText w:val="o"/>
+      <w:lvlJc w:val="left"/>
+      <w:pPr>
+        <w:ind w:left="1440" w:hanging="360"/>
+      </w:pPr>
+      <w:rPr>
+        <w:rFonts w:ascii="Courier New" w:hAnsi="Courier New" w:cs="Courier New" w:hint="default"/>
+      </w:rPr>
+    </w:lvl>
+    <w:lvl w:ilvl="2" w:tplc="04160005" w:tentative="1">
+      <w:start w:val="1"/>
+      <w:numFmt w:val="bullet"/>
+      <w:lvlText w:val=""/>
+      <w:lvlJc w:val="left"/>
+      <w:pPr>
+        <w:ind w:left="2160" w:hanging="360"/>
+      </w:pPr>
+      <w:rPr>
+        <w:rFonts w:ascii="Wingdings" w:hAnsi="Wingdings" w:hint="default"/>
+      </w:rPr>
+    </w:lvl>
+    <w:lvl w:ilvl="3" w:tplc="04160001" w:tentative="1">
+      <w:start w:val="1"/>
+      <w:numFmt w:val="bullet"/>
+      <w:lvlText w:val=""/>
+      <w:lvlJc w:val="left"/>
+      <w:pPr>
+        <w:ind w:left="2880" w:hanging="360"/>
+      </w:pPr>
+      <w:rPr>
+        <w:rFonts w:ascii="Symbol" w:hAnsi="Symbol" w:hint="default"/>
+      </w:rPr>
+    </w:lvl>
+    <w:lvl w:ilvl="4" w:tplc="04160003" w:tentative="1">
+      <w:start w:val="1"/>
+      <w:numFmt w:val="bullet"/>
+      <w:lvlText w:val="o"/>
+      <w:lvlJc w:val="left"/>
+      <w:pPr>
+        <w:ind w:left="3600" w:hanging="360"/>
+      </w:pPr>
+      <w:rPr>
+        <w:rFonts w:ascii="Courier New" w:hAnsi="Courier New" w:cs="Courier New" w:hint="default"/>
+      </w:rPr>
+    </w:lvl>
+    <w:lvl w:ilvl="5" w:tplc="04160005" w:tentative="1">
+      <w:start w:val="1"/>
+      <w:numFmt w:val="bullet"/>
+      <w:lvlText w:val=""/>
+      <w:lvlJc w:val="left"/>
+      <w:pPr>
+        <w:ind w:left="4320" w:hanging="360"/>
+      </w:pPr>
+      <w:rPr>
+        <w:rFonts w:ascii="Wingdings" w:hAnsi="Wingdings" w:hint="default"/>
+      </w:rPr>
+    </w:lvl>
+    <w:lvl w:ilvl="6" w:tplc="04160001" w:tentative="1">
+      <w:start w:val="1"/>
+      <w:numFmt w:val="bullet"/>
+      <w:lvlText w:val=""/>
+      <w:lvlJc w:val="left"/>
+      <w:pPr>
+        <w:ind w:left="5040" w:hanging="360"/>
+      </w:pPr>
+      <w:rPr>
+        <w:rFonts w:ascii="Symbol" w:hAnsi="Symbol" w:hint="default"/>
+      </w:rPr>
+    </w:lvl>
+    <w:lvl w:ilvl="7" w:tplc="04160003" w:tentative="1">
+      <w:start w:val="1"/>
+      <w:numFmt w:val="bullet"/>
+      <w:lvlText w:val="o"/>
+      <w:lvlJc w:val="left"/>
+      <w:pPr>
+        <w:ind w:left="5760" w:hanging="360"/>
+      </w:pPr>
+      <w:rPr>
+        <w:rFonts w:ascii="Courier New" w:hAnsi="Courier New" w:cs="Courier New" w:hint="default"/>
+      </w:rPr>
+    </w:lvl>
+    <w:lvl w:ilvl="8" w:tplc="04160005" w:tentative="1">
+      <w:start w:val="1"/>
+      <w:numFmt w:val="bullet"/>
+      <w:lvlText w:val=""/>
+      <w:lvlJc w:val="left"/>
+      <w:pPr>
+        <w:ind w:left="6480" w:hanging="360"/>
+      </w:pPr>
+      <w:rPr>
+        <w:rFonts w:ascii="Wingdings" w:hAnsi="Wingdings" w:hint="default"/>
+      </w:rPr>
+    </w:lvl>
+  </w:abstractNum>
   <w:num w:numId="1">
     <w:abstractNumId w:val="0"/>
   </w:num>
@@ -9040,6 +9168,9 @@
   </w:num>
   <w:num w:numId="5">
     <w:abstractNumId w:val="1"/>
+  </w:num>
+  <w:num w:numId="6">
+    <w:abstractNumId w:val="5"/>
   </w:num>
 </w:numbering>
 </file>
@@ -9236,6 +9367,17 @@
     <w:semiHidden/>
     <w:unhideWhenUsed/>
   </w:style>
+  <w:style w:type="paragraph" w:styleId="PargrafodaLista">
+    <w:name w:val="List Paragraph"/>
+    <w:basedOn w:val="Normal"/>
+    <w:uiPriority w:val="34"/>
+    <w:qFormat/>
+    <w:rsid w:val="004F5E86"/>
+    <w:pPr>
+      <w:ind w:left="720"/>
+      <w:contextualSpacing/>
+    </w:pPr>
+  </w:style>
 </w:styles>
 </file>
 
@@ -9430,6 +9572,17 @@
     <w:uiPriority w:val="99"/>
     <w:semiHidden/>
     <w:unhideWhenUsed/>
+  </w:style>
+  <w:style w:type="paragraph" w:styleId="PargrafodaLista">
+    <w:name w:val="List Paragraph"/>
+    <w:basedOn w:val="Normal"/>
+    <w:uiPriority w:val="34"/>
+    <w:qFormat/>
+    <w:rsid w:val="004F5E86"/>
+    <w:pPr>
+      <w:ind w:left="720"/>
+      <w:contextualSpacing/>
+    </w:pPr>
   </w:style>
 </w:styles>
 </file>
@@ -9723,7 +9876,7 @@
   <a:extraClrSchemeLst/>
   <a:extLst>
     <a:ext uri="{05A4C25C-085E-4340-85A3-A5531E510DB2}">
-      <thm15:themeFamily xmlns:thm15="http://schemas.microsoft.com/office/thememl/2012/main" xmlns="" name="Office Theme" id="{62F939B6-93AF-4DB8-9C6B-D6C7DFDC589F}" vid="{4A3C46E8-61CC-4603-A589-7422A47A8E4A}"/>
+      <thm15:themeFamily xmlns="" xmlns:thm15="http://schemas.microsoft.com/office/thememl/2012/main" name="Office Theme" id="{62F939B6-93AF-4DB8-9C6B-D6C7DFDC589F}" vid="{4A3C46E8-61CC-4603-A589-7422A47A8E4A}"/>
     </a:ext>
   </a:extLst>
 </a:theme>

</xml_diff>